<commit_message>
new user guide added
</commit_message>
<xml_diff>
--- a/intel_ocr/docs/guidelines_10thNov.docx
+++ b/intel_ocr/docs/guidelines_10thNov.docx
@@ -102,52 +102,57 @@
     </w:p>
     <w:p>
       <w:pPr>
-        <w:rPr>
-          <w:rFonts w:ascii="Bosch Office Sans" w:hAnsi="Bosch Office Sans"/>
-          <w:sz w:val="56"/>
-          <w:szCs w:val="56"/>
-        </w:rPr>
-      </w:pPr>
-      <w:r>
-        <w:rPr>
-          <w:rFonts w:ascii="Bosch Office Sans" w:hAnsi="Bosch Office Sans"/>
-          <w:sz w:val="56"/>
-          <w:szCs w:val="56"/>
-        </w:rPr>
+        <w:pStyle w:val="Title"/>
+      </w:pPr>
+      <w:r>
         <w:lastRenderedPageBreak/>
+        <w:t>1.</w:t>
+      </w:r>
+      <w:r>
+        <w:tab/>
+      </w:r>
+      <w:r>
         <w:t>GUI Steps</w:t>
       </w:r>
       <w:r>
-        <w:rPr>
-          <w:rFonts w:ascii="Bosch Office Sans" w:hAnsi="Bosch Office Sans"/>
-          <w:sz w:val="56"/>
-          <w:szCs w:val="56"/>
-        </w:rPr>
         <w:br/>
       </w:r>
     </w:p>
     <w:p>
       <w:pPr>
         <w:rPr>
-          <w:rFonts w:ascii="Bosch Office Sans" w:hAnsi="Bosch Office Sans"/>
-          <w:sz w:val="24"/>
-          <w:szCs w:val="24"/>
-        </w:rPr>
-      </w:pPr>
-      <w:r>
-        <w:rPr>
-          <w:rFonts w:ascii="Bosch Office Sans" w:hAnsi="Bosch Office Sans"/>
-          <w:sz w:val="24"/>
+          <w:rStyle w:val="Hyperlink"/>
+          <w:rFonts w:ascii="Bosch Office Sans" w:hAnsi="Bosch Office Sans"/>
+          <w:b/>
+          <w:color w:val="auto"/>
+          <w:sz w:val="28"/>
+          <w:szCs w:val="24"/>
+          <w:u w:val="none"/>
+        </w:rPr>
+      </w:pPr>
+      <w:r>
+        <w:rPr>
+          <w:rFonts w:ascii="Bosch Office Sans" w:hAnsi="Bosch Office Sans"/>
+          <w:b/>
+          <w:sz w:val="28"/>
           <w:szCs w:val="24"/>
         </w:rPr>
         <w:t>Step 1:</w:t>
       </w:r>
-    </w:p>
-    <w:p>
-      <w:r>
-        <w:rPr>
-          <w:rFonts w:ascii="Bosch Office Sans" w:hAnsi="Bosch Office Sans"/>
-          <w:sz w:val="24"/>
+      <w:r>
+        <w:rPr>
+          <w:rFonts w:ascii="Bosch Office Sans" w:hAnsi="Bosch Office Sans"/>
+          <w:b/>
+          <w:sz w:val="28"/>
+          <w:szCs w:val="24"/>
+        </w:rPr>
+        <w:t xml:space="preserve"> </w:t>
+      </w:r>
+      <w:r>
+        <w:rPr>
+          <w:rFonts w:ascii="Bosch Office Sans" w:hAnsi="Bosch Office Sans"/>
+          <w:b/>
+          <w:sz w:val="28"/>
           <w:szCs w:val="24"/>
         </w:rPr>
         <w:t xml:space="preserve">Open this </w:t>
@@ -156,7 +161,8 @@
       <w:r>
         <w:rPr>
           <w:rFonts w:ascii="Bosch Office Sans" w:hAnsi="Bosch Office Sans"/>
-          <w:sz w:val="24"/>
+          <w:b/>
+          <w:sz w:val="28"/>
           <w:szCs w:val="24"/>
         </w:rPr>
         <w:t>link :</w:t>
@@ -165,7 +171,8 @@
       <w:r>
         <w:rPr>
           <w:rFonts w:ascii="Bosch Office Sans" w:hAnsi="Bosch Office Sans"/>
-          <w:sz w:val="24"/>
+          <w:b/>
+          <w:sz w:val="28"/>
           <w:szCs w:val="24"/>
         </w:rPr>
         <w:t xml:space="preserve"> </w:t>
@@ -174,10 +181,39 @@
         <w:r>
           <w:rPr>
             <w:rStyle w:val="Hyperlink"/>
+            <w:b/>
+            <w:sz w:val="26"/>
           </w:rPr>
           <w:t>http://13.233.58.89:9444/#/dashboard</w:t>
         </w:r>
       </w:hyperlink>
+    </w:p>
+    <w:p>
+      <w:pPr>
+        <w:jc w:val="both"/>
+        <w:rPr>
+          <w:rFonts w:ascii="Bosch Office Sans" w:hAnsi="Bosch Office Sans"/>
+          <w:sz w:val="28"/>
+          <w:szCs w:val="24"/>
+        </w:rPr>
+      </w:pPr>
+      <w:r>
+        <w:rPr>
+          <w:rStyle w:val="Hyperlink"/>
+          <w:color w:val="auto"/>
+          <w:sz w:val="26"/>
+          <w:u w:val="none"/>
+        </w:rPr>
+        <w:t>On clicking this link, a web based application will open in your web browser which is Intel OCR application for analyzing handwritten mathematical equation, evaluate them and give color coded output</w:t>
+      </w:r>
+    </w:p>
+    <w:p>
+      <w:pPr>
+        <w:rPr>
+          <w:color w:val="0000FF"/>
+          <w:u w:val="single"/>
+        </w:rPr>
+      </w:pPr>
     </w:p>
     <w:p>
       <w:pPr>
@@ -213,8 +249,12 @@
             <v:path o:extrusionok="f" gradientshapeok="t" o:connecttype="rect"/>
             <o:lock v:ext="edit" aspectratio="t"/>
           </v:shapetype>
-          <v:shape id="_x0000_i1025" type="#_x0000_t75" style="width:313.2pt;height:210pt">
+          <v:shape id="_x0000_i1025" type="#_x0000_t75" style="width:313.2pt;height:210pt" o:bordertopcolor="this" o:borderleftcolor="this" o:borderbottomcolor="this" o:borderrightcolor="this">
             <v:imagedata r:id="rId6" o:title="Screenshot (13)"/>
+            <w10:bordertop type="single" width="8"/>
+            <w10:borderleft type="single" width="8"/>
+            <w10:borderbottom type="single" width="8"/>
+            <w10:borderright type="single" width="8"/>
           </v:shape>
         </w:pict>
       </w:r>
@@ -232,35 +272,108 @@
       <w:pPr>
         <w:rPr>
           <w:rFonts w:ascii="Bosch Office Sans" w:hAnsi="Bosch Office Sans"/>
-          <w:sz w:val="24"/>
-          <w:szCs w:val="24"/>
-        </w:rPr>
-      </w:pPr>
-      <w:r>
-        <w:rPr>
-          <w:rFonts w:ascii="Bosch Office Sans" w:hAnsi="Bosch Office Sans"/>
-          <w:sz w:val="24"/>
+          <w:b/>
+          <w:sz w:val="28"/>
+          <w:szCs w:val="24"/>
+        </w:rPr>
+      </w:pPr>
+      <w:r>
+        <w:rPr>
+          <w:rFonts w:ascii="Bosch Office Sans" w:hAnsi="Bosch Office Sans"/>
+          <w:b/>
+          <w:sz w:val="28"/>
           <w:szCs w:val="24"/>
         </w:rPr>
         <w:t>Step 2:</w:t>
       </w:r>
-    </w:p>
-    <w:p>
-      <w:pPr>
-        <w:rPr>
-          <w:rFonts w:ascii="Bosch Office Sans" w:hAnsi="Bosch Office Sans"/>
-          <w:sz w:val="24"/>
-          <w:szCs w:val="24"/>
-        </w:rPr>
-      </w:pPr>
-      <w:r>
-        <w:rPr>
-          <w:rFonts w:ascii="Bosch Office Sans" w:hAnsi="Bosch Office Sans"/>
-          <w:sz w:val="24"/>
+      <w:r>
+        <w:rPr>
+          <w:rFonts w:ascii="Bosch Office Sans" w:hAnsi="Bosch Office Sans"/>
+          <w:b/>
+          <w:sz w:val="28"/>
+          <w:szCs w:val="24"/>
+        </w:rPr>
+        <w:t xml:space="preserve"> </w:t>
+      </w:r>
+      <w:r>
+        <w:rPr>
+          <w:rFonts w:ascii="Bosch Office Sans" w:hAnsi="Bosch Office Sans"/>
+          <w:b/>
+          <w:sz w:val="28"/>
           <w:szCs w:val="24"/>
         </w:rPr>
         <w:t>Click on Upload, Select Image to upload</w:t>
       </w:r>
+    </w:p>
+    <w:p>
+      <w:pPr>
+        <w:rPr>
+          <w:rFonts w:ascii="Bosch Office Sans" w:hAnsi="Bosch Office Sans"/>
+          <w:sz w:val="24"/>
+          <w:szCs w:val="24"/>
+        </w:rPr>
+      </w:pPr>
+      <w:r>
+        <w:rPr>
+          <w:rFonts w:ascii="Bosch Office Sans" w:hAnsi="Bosch Office Sans"/>
+          <w:sz w:val="24"/>
+          <w:szCs w:val="24"/>
+        </w:rPr>
+        <w:t xml:space="preserve">Second step is </w:t>
+      </w:r>
+      <w:r>
+        <w:rPr>
+          <w:rFonts w:ascii="Bosch Office Sans" w:hAnsi="Bosch Office Sans"/>
+          <w:sz w:val="24"/>
+          <w:szCs w:val="24"/>
+        </w:rPr>
+        <w:t xml:space="preserve">to upload an image which has to be analyzed using Intel OCR </w:t>
+      </w:r>
+      <w:proofErr w:type="spellStart"/>
+      <w:r>
+        <w:rPr>
+          <w:rFonts w:ascii="Bosch Office Sans" w:hAnsi="Bosch Office Sans"/>
+          <w:sz w:val="24"/>
+          <w:szCs w:val="24"/>
+        </w:rPr>
+        <w:t>webapp</w:t>
+      </w:r>
+      <w:proofErr w:type="spellEnd"/>
+      <w:r>
+        <w:rPr>
+          <w:rFonts w:ascii="Bosch Office Sans" w:hAnsi="Bosch Office Sans"/>
+          <w:sz w:val="24"/>
+          <w:szCs w:val="24"/>
+        </w:rPr>
+        <w:t>. For this purpose click on upload, on clicking the upload button File Explorer should open, post which you have to select the required image and note down values of A</w:t>
+      </w:r>
+      <w:proofErr w:type="gramStart"/>
+      <w:r>
+        <w:rPr>
+          <w:rFonts w:ascii="Bosch Office Sans" w:hAnsi="Bosch Office Sans"/>
+          <w:sz w:val="24"/>
+          <w:szCs w:val="24"/>
+        </w:rPr>
+        <w:t>,B,X,Y</w:t>
+      </w:r>
+      <w:proofErr w:type="gramEnd"/>
+      <w:r>
+        <w:rPr>
+          <w:rFonts w:ascii="Bosch Office Sans" w:hAnsi="Bosch Office Sans"/>
+          <w:sz w:val="24"/>
+          <w:szCs w:val="24"/>
+        </w:rPr>
+        <w:t xml:space="preserve"> variables</w:t>
+      </w:r>
+    </w:p>
+    <w:p>
+      <w:pPr>
+        <w:rPr>
+          <w:rFonts w:ascii="Bosch Office Sans" w:hAnsi="Bosch Office Sans"/>
+          <w:sz w:val="24"/>
+          <w:szCs w:val="24"/>
+        </w:rPr>
+      </w:pPr>
     </w:p>
     <w:p>
       <w:pPr>
@@ -362,7 +475,7 @@
         <w:drawing>
           <wp:inline distT="0" distB="0" distL="0" distR="0">
             <wp:extent cx="3947160" cy="2662473"/>
-            <wp:effectExtent l="0" t="0" r="0" b="5080"/>
+            <wp:effectExtent l="19050" t="19050" r="15240" b="24130"/>
             <wp:docPr id="1" name="Picture 1"/>
             <wp:cNvGraphicFramePr>
               <a:graphicFrameLocks xmlns:a="http://schemas.openxmlformats.org/drawingml/2006/main" noChangeAspect="1"/>
@@ -394,6 +507,11 @@
                     <a:prstGeom prst="rect">
                       <a:avLst/>
                     </a:prstGeom>
+                    <a:ln w="12700">
+                      <a:solidFill>
+                        <a:schemeClr val="tx1"/>
+                      </a:solidFill>
+                    </a:ln>
                   </pic:spPr>
                 </pic:pic>
               </a:graphicData>
@@ -406,80 +524,55 @@
       <w:pPr>
         <w:rPr>
           <w:rFonts w:ascii="Bosch Office Sans" w:hAnsi="Bosch Office Sans"/>
-          <w:sz w:val="24"/>
-          <w:szCs w:val="24"/>
-        </w:rPr>
-      </w:pPr>
-    </w:p>
-    <w:p>
-      <w:pPr>
-        <w:rPr>
-          <w:rFonts w:ascii="Bosch Office Sans" w:hAnsi="Bosch Office Sans"/>
-          <w:sz w:val="24"/>
-          <w:szCs w:val="24"/>
-        </w:rPr>
-      </w:pPr>
-    </w:p>
-    <w:p>
-      <w:pPr>
-        <w:rPr>
-          <w:rFonts w:ascii="Bosch Office Sans" w:hAnsi="Bosch Office Sans"/>
-          <w:sz w:val="24"/>
-          <w:szCs w:val="24"/>
-        </w:rPr>
-      </w:pPr>
-    </w:p>
-    <w:p>
-      <w:pPr>
-        <w:rPr>
-          <w:rFonts w:ascii="Bosch Office Sans" w:hAnsi="Bosch Office Sans"/>
-          <w:sz w:val="24"/>
-          <w:szCs w:val="24"/>
-        </w:rPr>
-      </w:pPr>
-    </w:p>
-    <w:p>
-      <w:pPr>
-        <w:rPr>
-          <w:rFonts w:ascii="Bosch Office Sans" w:hAnsi="Bosch Office Sans"/>
-          <w:sz w:val="24"/>
-          <w:szCs w:val="24"/>
-        </w:rPr>
-      </w:pPr>
-    </w:p>
-    <w:p>
-      <w:pPr>
-        <w:rPr>
-          <w:rFonts w:ascii="Bosch Office Sans" w:hAnsi="Bosch Office Sans"/>
-          <w:sz w:val="24"/>
-          <w:szCs w:val="24"/>
-        </w:rPr>
-      </w:pPr>
-      <w:r>
-        <w:rPr>
-          <w:rFonts w:ascii="Bosch Office Sans" w:hAnsi="Bosch Office Sans"/>
-          <w:sz w:val="24"/>
+          <w:b/>
+          <w:sz w:val="28"/>
+          <w:szCs w:val="24"/>
+        </w:rPr>
+      </w:pPr>
+      <w:r>
+        <w:rPr>
+          <w:rFonts w:ascii="Bosch Office Sans" w:hAnsi="Bosch Office Sans"/>
+          <w:b/>
+          <w:sz w:val="28"/>
           <w:szCs w:val="24"/>
         </w:rPr>
         <w:lastRenderedPageBreak/>
         <w:t>Step 3:</w:t>
       </w:r>
-    </w:p>
-    <w:p>
-      <w:pPr>
-        <w:rPr>
-          <w:rFonts w:ascii="Bosch Office Sans" w:hAnsi="Bosch Office Sans"/>
-          <w:sz w:val="24"/>
-          <w:szCs w:val="24"/>
-        </w:rPr>
-      </w:pPr>
-      <w:r>
-        <w:rPr>
-          <w:rFonts w:ascii="Bosch Office Sans" w:hAnsi="Bosch Office Sans"/>
-          <w:sz w:val="24"/>
+      <w:r>
+        <w:rPr>
+          <w:rFonts w:ascii="Bosch Office Sans" w:hAnsi="Bosch Office Sans"/>
+          <w:b/>
+          <w:sz w:val="28"/>
+          <w:szCs w:val="24"/>
+        </w:rPr>
+        <w:t xml:space="preserve"> </w:t>
+      </w:r>
+      <w:r>
+        <w:rPr>
+          <w:rFonts w:ascii="Bosch Office Sans" w:hAnsi="Bosch Office Sans"/>
+          <w:b/>
+          <w:sz w:val="28"/>
           <w:szCs w:val="24"/>
         </w:rPr>
         <w:t>Fill Values of A, B, X, Y and then click Recognize</w:t>
+      </w:r>
+    </w:p>
+    <w:p>
+      <w:pPr>
+        <w:rPr>
+          <w:rFonts w:ascii="Bosch Office Sans" w:hAnsi="Bosch Office Sans"/>
+          <w:sz w:val="24"/>
+          <w:szCs w:val="24"/>
+        </w:rPr>
+      </w:pPr>
+      <w:r>
+        <w:rPr>
+          <w:rFonts w:ascii="Bosch Office Sans" w:hAnsi="Bosch Office Sans"/>
+          <w:sz w:val="24"/>
+          <w:szCs w:val="24"/>
+        </w:rPr>
+        <w:t>Now fill the values of A, B, X and Y in the corresponding boxes which belong to the corresponding image uploaded. After image upload and values insertion click on Recognize button.</w:t>
       </w:r>
     </w:p>
     <w:p>
@@ -922,7 +1015,7 @@
         <w:drawing>
           <wp:inline distT="0" distB="0" distL="0" distR="0">
             <wp:extent cx="4008120" cy="2690564"/>
-            <wp:effectExtent l="0" t="0" r="0" b="0"/>
+            <wp:effectExtent l="19050" t="19050" r="11430" b="14605"/>
             <wp:docPr id="2" name="Picture 2"/>
             <wp:cNvGraphicFramePr>
               <a:graphicFrameLocks xmlns:a="http://schemas.openxmlformats.org/drawingml/2006/main" noChangeAspect="1"/>
@@ -954,6 +1047,11 @@
                     <a:prstGeom prst="rect">
                       <a:avLst/>
                     </a:prstGeom>
+                    <a:ln w="12700">
+                      <a:solidFill>
+                        <a:schemeClr val="tx1"/>
+                      </a:solidFill>
+                    </a:ln>
                   </pic:spPr>
                 </pic:pic>
               </a:graphicData>
@@ -975,17 +1073,36 @@
       <w:pPr>
         <w:rPr>
           <w:rFonts w:ascii="Bosch Office Sans" w:hAnsi="Bosch Office Sans"/>
-          <w:sz w:val="24"/>
-          <w:szCs w:val="24"/>
-        </w:rPr>
-      </w:pPr>
-      <w:r>
-        <w:rPr>
-          <w:rFonts w:ascii="Bosch Office Sans" w:hAnsi="Bosch Office Sans"/>
-          <w:sz w:val="24"/>
+          <w:b/>
+          <w:sz w:val="28"/>
+          <w:szCs w:val="24"/>
+        </w:rPr>
+      </w:pPr>
+      <w:r>
+        <w:rPr>
+          <w:rFonts w:ascii="Bosch Office Sans" w:hAnsi="Bosch Office Sans"/>
+          <w:b/>
+          <w:sz w:val="28"/>
           <w:szCs w:val="24"/>
         </w:rPr>
         <w:t>Step 4: Get answer</w:t>
+      </w:r>
+    </w:p>
+    <w:p>
+      <w:pPr>
+        <w:rPr>
+          <w:rFonts w:ascii="Bosch Office Sans" w:hAnsi="Bosch Office Sans"/>
+          <w:sz w:val="24"/>
+          <w:szCs w:val="24"/>
+        </w:rPr>
+      </w:pPr>
+      <w:r>
+        <w:rPr>
+          <w:rFonts w:ascii="Bosch Office Sans" w:hAnsi="Bosch Office Sans"/>
+          <w:sz w:val="24"/>
+          <w:szCs w:val="24"/>
+        </w:rPr>
+        <w:t>After clicking the Recognize button, wait for 5-10 seconds for results to appear. This waiting time may vary depending on the image size and network speed</w:t>
       </w:r>
     </w:p>
     <w:p>
@@ -1005,8 +1122,8 @@
         </w:rPr>
         <w:drawing>
           <wp:inline distT="0" distB="0" distL="0" distR="0">
-            <wp:extent cx="5133816" cy="2887980"/>
-            <wp:effectExtent l="0" t="0" r="0" b="7620"/>
+            <wp:extent cx="4053323" cy="2766060"/>
+            <wp:effectExtent l="19050" t="19050" r="23495" b="15240"/>
             <wp:docPr id="9" name="Picture 9"/>
             <wp:cNvGraphicFramePr>
               <a:graphicFrameLocks xmlns:a="http://schemas.openxmlformats.org/drawingml/2006/main" noChangeAspect="1"/>
@@ -1018,7 +1135,7 @@
                     <pic:cNvPr id="9" name="Screenshot (17).png"/>
                     <pic:cNvPicPr/>
                   </pic:nvPicPr>
-                  <pic:blipFill>
+                  <pic:blipFill rotWithShape="1">
                     <a:blip r:embed="rId9" cstate="print">
                       <a:extLst>
                         <a:ext uri="{28A0092B-C50C-407E-A947-70E740481C1C}">
@@ -1026,18 +1143,31 @@
                         </a:ext>
                       </a:extLst>
                     </a:blip>
-                    <a:stretch>
-                      <a:fillRect/>
-                    </a:stretch>
+                    <a:srcRect r="21030" b="4200"/>
+                    <a:stretch/>
                   </pic:blipFill>
-                  <pic:spPr>
+                  <pic:spPr bwMode="auto">
                     <a:xfrm>
                       <a:off x="0" y="0"/>
-                      <a:ext cx="5138773" cy="2890769"/>
+                      <a:ext cx="4058130" cy="2769340"/>
                     </a:xfrm>
                     <a:prstGeom prst="rect">
                       <a:avLst/>
                     </a:prstGeom>
+                    <a:ln w="12700" cap="flat" cmpd="sng" algn="ctr">
+                      <a:solidFill>
+                        <a:sysClr val="windowText" lastClr="000000"/>
+                      </a:solidFill>
+                      <a:prstDash val="solid"/>
+                      <a:round/>
+                      <a:headEnd type="none" w="med" len="med"/>
+                      <a:tailEnd type="none" w="med" len="med"/>
+                    </a:ln>
+                    <a:extLst>
+                      <a:ext uri="{53640926-AAD7-44D8-BBD7-CCE9431645EC}">
+                        <a14:shadowObscured xmlns:a14="http://schemas.microsoft.com/office/drawing/2010/main"/>
+                      </a:ext>
+                    </a:extLst>
                   </pic:spPr>
                 </pic:pic>
               </a:graphicData>
@@ -1063,11 +1193,69 @@
           <w:szCs w:val="24"/>
         </w:rPr>
       </w:pPr>
+    </w:p>
+    <w:p>
+      <w:pPr>
+        <w:rPr>
+          <w:rFonts w:ascii="Bosch Office Sans" w:hAnsi="Bosch Office Sans"/>
+          <w:sz w:val="24"/>
+          <w:szCs w:val="24"/>
+        </w:rPr>
+      </w:pPr>
+    </w:p>
+    <w:p>
+      <w:pPr>
+        <w:rPr>
+          <w:rFonts w:ascii="Bosch Office Sans" w:hAnsi="Bosch Office Sans"/>
+          <w:sz w:val="24"/>
+          <w:szCs w:val="24"/>
+        </w:rPr>
+      </w:pPr>
+    </w:p>
+    <w:p>
+      <w:pPr>
+        <w:rPr>
+          <w:rFonts w:ascii="Bosch Office Sans" w:hAnsi="Bosch Office Sans"/>
+          <w:sz w:val="24"/>
+          <w:szCs w:val="24"/>
+        </w:rPr>
+      </w:pPr>
+    </w:p>
+    <w:p>
+      <w:pPr>
+        <w:rPr>
+          <w:rFonts w:ascii="Bosch Office Sans" w:hAnsi="Bosch Office Sans"/>
+          <w:sz w:val="24"/>
+          <w:szCs w:val="24"/>
+        </w:rPr>
+      </w:pPr>
+    </w:p>
+    <w:p>
+      <w:pPr>
+        <w:pStyle w:val="Title"/>
+      </w:pPr>
+      <w:r>
+        <w:lastRenderedPageBreak/>
+        <w:t>2.</w:t>
+      </w:r>
+      <w:r>
+        <w:tab/>
+      </w:r>
+      <w:r>
+        <w:t>Color Coding</w:t>
+      </w:r>
+    </w:p>
+    <w:p>
+      <w:pPr>
+        <w:rPr>
+          <w:sz w:val="24"/>
+        </w:rPr>
+      </w:pPr>
       <w:r>
         <w:rPr>
           <w:rFonts w:ascii="Bosch Office Sans" w:hAnsi="Bosch Office Sans"/>
           <w:noProof/>
-          <w:sz w:val="24"/>
+          <w:sz w:val="56"/>
           <w:szCs w:val="24"/>
         </w:rPr>
         <mc:AlternateContent>
@@ -1076,13 +1264,13 @@
               <wp:anchor distT="0" distB="0" distL="114300" distR="114300" simplePos="0" relativeHeight="251671552" behindDoc="0" locked="0" layoutInCell="1" allowOverlap="1" wp14:anchorId="5BC6859B" wp14:editId="6A007F98">
                 <wp:simplePos x="0" y="0"/>
                 <wp:positionH relativeFrom="column">
-                  <wp:posOffset>0</wp:posOffset>
+                  <wp:posOffset>853440</wp:posOffset>
                 </wp:positionH>
                 <wp:positionV relativeFrom="paragraph">
-                  <wp:posOffset>240665</wp:posOffset>
+                  <wp:posOffset>211455</wp:posOffset>
                 </wp:positionV>
-                <wp:extent cx="2095500" cy="251460"/>
-                <wp:effectExtent l="0" t="0" r="19050" b="15240"/>
+                <wp:extent cx="373380" cy="167640"/>
+                <wp:effectExtent l="0" t="0" r="26670" b="22860"/>
                 <wp:wrapNone/>
                 <wp:docPr id="10" name="Rounded Rectangle 10"/>
                 <wp:cNvGraphicFramePr/>
@@ -1093,7 +1281,7 @@
                       <wps:spPr>
                         <a:xfrm>
                           <a:off x="0" y="0"/>
-                          <a:ext cx="2095500" cy="251460"/>
+                          <a:ext cx="373380" cy="167640"/>
                         </a:xfrm>
                         <a:prstGeom prst="roundRect">
                           <a:avLst/>
@@ -1141,7 +1329,7 @@
           </mc:Choice>
           <mc:Fallback>
             <w:pict>
-              <v:roundrect w14:anchorId="66C1A61F" id="Rounded Rectangle 10" o:spid="_x0000_s1026" style="position:absolute;margin-left:0;margin-top:18.95pt;width:165pt;height:19.8pt;z-index:251671552;visibility:visible;mso-wrap-style:square;mso-width-percent:0;mso-height-percent:0;mso-wrap-distance-left:9pt;mso-wrap-distance-top:0;mso-wrap-distance-right:9pt;mso-wrap-distance-bottom:0;mso-position-horizontal:absolute;mso-position-horizontal-relative:text;mso-position-vertical:absolute;mso-position-vertical-relative:text;mso-width-percent:0;mso-height-percent:0;mso-width-relative:margin;mso-height-relative:margin;v-text-anchor:middle" arcsize="10923f" o:gfxdata="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" filled="f" strokecolor="red" strokeweight="1pt">
+              <v:roundrect w14:anchorId="41236EFD" id="Rounded Rectangle 10" o:spid="_x0000_s1026" style="position:absolute;margin-left:67.2pt;margin-top:16.65pt;width:29.4pt;height:13.2pt;z-index:251671552;visibility:visible;mso-wrap-style:square;mso-width-percent:0;mso-height-percent:0;mso-wrap-distance-left:9pt;mso-wrap-distance-top:0;mso-wrap-distance-right:9pt;mso-wrap-distance-bottom:0;mso-position-horizontal:absolute;mso-position-horizontal-relative:text;mso-position-vertical:absolute;mso-position-vertical-relative:text;mso-width-percent:0;mso-height-percent:0;mso-width-relative:margin;mso-height-relative:margin;v-text-anchor:middle" arcsize="10923f" o:gfxdata="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" filled="f" strokecolor="red" strokeweight="1pt">
                 <v:stroke joinstyle="miter"/>
               </v:roundrect>
             </w:pict>
@@ -1149,45 +1337,66 @@
         </mc:AlternateContent>
       </w:r>
       <w:r>
-        <w:rPr>
-          <w:rFonts w:ascii="Bosch Office Sans" w:hAnsi="Bosch Office Sans"/>
-          <w:sz w:val="24"/>
-          <w:szCs w:val="24"/>
-        </w:rPr>
-        <w:t>Color Coding:</w:t>
-      </w:r>
-    </w:p>
-    <w:p>
-      <w:pPr>
-        <w:rPr>
-          <w:rFonts w:ascii="Bosch Office Sans" w:hAnsi="Bosch Office Sans"/>
-          <w:sz w:val="24"/>
-          <w:szCs w:val="24"/>
-        </w:rPr>
-      </w:pPr>
-      <w:r>
-        <w:rPr>
-          <w:rFonts w:ascii="Bosch Office Sans" w:hAnsi="Bosch Office Sans"/>
+        <w:br/>
+      </w:r>
+      <w:r>
+        <w:rPr>
           <w:b/>
+          <w:sz w:val="28"/>
+        </w:rPr>
+        <w:t>Red Box</w:t>
+      </w:r>
+      <w:proofErr w:type="gramStart"/>
+      <w:r>
+        <w:rPr>
+          <w:b/>
+          <w:sz w:val="28"/>
+        </w:rPr>
+        <w:t>:</w:t>
+      </w:r>
+      <w:proofErr w:type="gramEnd"/>
+      <w:r>
+        <w:rPr>
+          <w:b/>
+          <w:sz w:val="28"/>
+        </w:rPr>
+        <w:br/>
+      </w:r>
+      <w:r>
+        <w:rPr>
+          <w:sz w:val="24"/>
+        </w:rPr>
+        <w:t>Red box signifies that, after analyzing the line its found to be incorrect and there is some mistake in that line</w:t>
+      </w:r>
+    </w:p>
+    <w:p>
+      <w:pPr>
+        <w:rPr>
+          <w:sz w:val="24"/>
+        </w:rPr>
+      </w:pPr>
+      <w:r>
+        <w:rPr>
+          <w:rFonts w:ascii="Bosch Office Sans" w:hAnsi="Bosch Office Sans"/>
           <w:noProof/>
-          <w:sz w:val="24"/>
+          <w:sz w:val="56"/>
           <w:szCs w:val="24"/>
         </w:rPr>
         <mc:AlternateContent>
           <mc:Choice Requires="wps">
             <w:drawing>
-              <wp:anchor distT="0" distB="0" distL="114300" distR="114300" simplePos="0" relativeHeight="251675648" behindDoc="0" locked="0" layoutInCell="1" allowOverlap="1" wp14:anchorId="2B9021F0" wp14:editId="5372BC45">
+              <wp:anchor distT="0" distB="0" distL="114300" distR="114300" simplePos="0" relativeHeight="251677696" behindDoc="0" locked="0" layoutInCell="1" allowOverlap="1" wp14:anchorId="1265BFAA" wp14:editId="647696E6">
                 <wp:simplePos x="0" y="0"/>
                 <wp:positionH relativeFrom="column">
-                  <wp:posOffset>0</wp:posOffset>
+                  <wp:posOffset>868680</wp:posOffset>
                 </wp:positionH>
                 <wp:positionV relativeFrom="paragraph">
-                  <wp:posOffset>727075</wp:posOffset>
+                  <wp:posOffset>24765</wp:posOffset>
                 </wp:positionV>
-                <wp:extent cx="2095500" cy="251460"/>
-                <wp:effectExtent l="0" t="0" r="19050" b="15240"/>
+                <wp:extent cx="373380" cy="167640"/>
+                <wp:effectExtent l="0" t="0" r="26670" b="22860"/>
                 <wp:wrapNone/>
-                <wp:docPr id="12" name="Rounded Rectangle 12"/>
+                <wp:docPr id="13" name="Rounded Rectangle 13"/>
                 <wp:cNvGraphicFramePr/>
                 <a:graphic xmlns:a="http://schemas.openxmlformats.org/drawingml/2006/main">
                   <a:graphicData uri="http://schemas.microsoft.com/office/word/2010/wordprocessingShape">
@@ -1196,7 +1405,128 @@
                       <wps:spPr>
                         <a:xfrm>
                           <a:off x="0" y="0"/>
-                          <a:ext cx="2095500" cy="251460"/>
+                          <a:ext cx="373380" cy="167640"/>
+                        </a:xfrm>
+                        <a:prstGeom prst="roundRect">
+                          <a:avLst/>
+                        </a:prstGeom>
+                        <a:noFill/>
+                        <a:ln>
+                          <a:solidFill>
+                            <a:srgbClr val="00B050"/>
+                          </a:solidFill>
+                        </a:ln>
+                      </wps:spPr>
+                      <wps:style>
+                        <a:lnRef idx="2">
+                          <a:schemeClr val="accent1">
+                            <a:shade val="50000"/>
+                          </a:schemeClr>
+                        </a:lnRef>
+                        <a:fillRef idx="1">
+                          <a:schemeClr val="accent1"/>
+                        </a:fillRef>
+                        <a:effectRef idx="0">
+                          <a:schemeClr val="accent1"/>
+                        </a:effectRef>
+                        <a:fontRef idx="minor">
+                          <a:schemeClr val="lt1"/>
+                        </a:fontRef>
+                      </wps:style>
+                      <wps:bodyPr rot="0" spcFirstLastPara="0" vertOverflow="overflow" horzOverflow="overflow" vert="horz" wrap="square" lIns="91440" tIns="45720" rIns="91440" bIns="45720" numCol="1" spcCol="0" rtlCol="0" fromWordArt="0" anchor="ctr" anchorCtr="0" forceAA="0" compatLnSpc="1">
+                        <a:prstTxWarp prst="textNoShape">
+                          <a:avLst/>
+                        </a:prstTxWarp>
+                        <a:noAutofit/>
+                      </wps:bodyPr>
+                    </wps:wsp>
+                  </a:graphicData>
+                </a:graphic>
+                <wp14:sizeRelH relativeFrom="margin">
+                  <wp14:pctWidth>0</wp14:pctWidth>
+                </wp14:sizeRelH>
+                <wp14:sizeRelV relativeFrom="margin">
+                  <wp14:pctHeight>0</wp14:pctHeight>
+                </wp14:sizeRelV>
+              </wp:anchor>
+            </w:drawing>
+          </mc:Choice>
+          <mc:Fallback>
+            <w:pict>
+              <v:roundrect w14:anchorId="24B2A591" id="Rounded Rectangle 13" o:spid="_x0000_s1026" style="position:absolute;margin-left:68.4pt;margin-top:1.95pt;width:29.4pt;height:13.2pt;z-index:251677696;visibility:visible;mso-wrap-style:square;mso-width-percent:0;mso-height-percent:0;mso-wrap-distance-left:9pt;mso-wrap-distance-top:0;mso-wrap-distance-right:9pt;mso-wrap-distance-bottom:0;mso-position-horizontal:absolute;mso-position-horizontal-relative:text;mso-position-vertical:absolute;mso-position-vertical-relative:text;mso-width-percent:0;mso-height-percent:0;mso-width-relative:margin;mso-height-relative:margin;v-text-anchor:middle" arcsize="10923f" o:gfxdata="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" filled="f" strokecolor="#00b050" strokeweight="1pt">
+                <v:stroke joinstyle="miter"/>
+              </v:roundrect>
+            </w:pict>
+          </mc:Fallback>
+        </mc:AlternateContent>
+      </w:r>
+      <w:r>
+        <w:rPr>
+          <w:b/>
+          <w:sz w:val="28"/>
+        </w:rPr>
+        <w:t>Green Box</w:t>
+      </w:r>
+      <w:proofErr w:type="gramStart"/>
+      <w:r>
+        <w:rPr>
+          <w:b/>
+          <w:sz w:val="28"/>
+        </w:rPr>
+        <w:t>:</w:t>
+      </w:r>
+      <w:proofErr w:type="gramEnd"/>
+      <w:r>
+        <w:rPr>
+          <w:b/>
+          <w:sz w:val="28"/>
+        </w:rPr>
+        <w:br/>
+      </w:r>
+      <w:r>
+        <w:rPr>
+          <w:sz w:val="24"/>
+        </w:rPr>
+        <w:t>Green box signifies that, after analyzing the line its found to be correct</w:t>
+      </w:r>
+    </w:p>
+    <w:p>
+      <w:pPr>
+        <w:rPr>
+          <w:sz w:val="24"/>
+        </w:rPr>
+      </w:pPr>
+      <w:r>
+        <w:rPr>
+          <w:rFonts w:ascii="Bosch Office Sans" w:hAnsi="Bosch Office Sans"/>
+          <w:noProof/>
+          <w:sz w:val="56"/>
+          <w:szCs w:val="24"/>
+        </w:rPr>
+        <mc:AlternateContent>
+          <mc:Choice Requires="wps">
+            <w:drawing>
+              <wp:anchor distT="0" distB="0" distL="114300" distR="114300" simplePos="0" relativeHeight="251679744" behindDoc="0" locked="0" layoutInCell="1" allowOverlap="1" wp14:anchorId="57F0C87D" wp14:editId="4B483BE6">
+                <wp:simplePos x="0" y="0"/>
+                <wp:positionH relativeFrom="column">
+                  <wp:posOffset>868680</wp:posOffset>
+                </wp:positionH>
+                <wp:positionV relativeFrom="paragraph">
+                  <wp:posOffset>13970</wp:posOffset>
+                </wp:positionV>
+                <wp:extent cx="373380" cy="167640"/>
+                <wp:effectExtent l="0" t="0" r="26670" b="22860"/>
+                <wp:wrapNone/>
+                <wp:docPr id="14" name="Rounded Rectangle 14"/>
+                <wp:cNvGraphicFramePr/>
+                <a:graphic xmlns:a="http://schemas.openxmlformats.org/drawingml/2006/main">
+                  <a:graphicData uri="http://schemas.microsoft.com/office/word/2010/wordprocessingShape">
+                    <wps:wsp>
+                      <wps:cNvSpPr/>
+                      <wps:spPr>
+                        <a:xfrm>
+                          <a:off x="0" y="0"/>
+                          <a:ext cx="373380" cy="167640"/>
                         </a:xfrm>
                         <a:prstGeom prst="roundRect">
                           <a:avLst/>
@@ -1244,7 +1574,7 @@
           </mc:Choice>
           <mc:Fallback>
             <w:pict>
-              <v:roundrect w14:anchorId="51D4793E" id="Rounded Rectangle 12" o:spid="_x0000_s1026" style="position:absolute;margin-left:0;margin-top:57.25pt;width:165pt;height:19.8pt;z-index:251675648;visibility:visible;mso-wrap-style:square;mso-width-percent:0;mso-height-percent:0;mso-wrap-distance-left:9pt;mso-wrap-distance-top:0;mso-wrap-distance-right:9pt;mso-wrap-distance-bottom:0;mso-position-horizontal:absolute;mso-position-horizontal-relative:text;mso-position-vertical:absolute;mso-position-vertical-relative:text;mso-width-percent:0;mso-height-percent:0;mso-width-relative:margin;mso-height-relative:margin;v-text-anchor:middle" arcsize="10923f" o:gfxdata="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" filled="f" strokecolor="#00b0f0" strokeweight="1pt">
+              <v:roundrect w14:anchorId="0953A14B" id="Rounded Rectangle 14" o:spid="_x0000_s1026" style="position:absolute;margin-left:68.4pt;margin-top:1.1pt;width:29.4pt;height:13.2pt;z-index:251679744;visibility:visible;mso-wrap-style:square;mso-width-percent:0;mso-height-percent:0;mso-wrap-distance-left:9pt;mso-wrap-distance-top:0;mso-wrap-distance-right:9pt;mso-wrap-distance-bottom:0;mso-position-horizontal:absolute;mso-position-horizontal-relative:text;mso-position-vertical:absolute;mso-position-vertical-relative:text;mso-width-percent:0;mso-height-percent:0;mso-width-relative:margin;mso-height-relative:margin;v-text-anchor:middle" arcsize="10923f" o:gfxdata="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" filled="f" strokecolor="#00b0f0" strokeweight="1pt">
                 <v:stroke joinstyle="miter"/>
               </v:roundrect>
             </w:pict>
@@ -1253,140 +1583,49 @@
       </w:r>
       <w:r>
         <w:rPr>
-          <w:rFonts w:ascii="Bosch Office Sans" w:hAnsi="Bosch Office Sans"/>
           <w:b/>
-          <w:noProof/>
-          <w:sz w:val="24"/>
-          <w:szCs w:val="24"/>
-        </w:rPr>
-        <mc:AlternateContent>
-          <mc:Choice Requires="wps">
-            <w:drawing>
-              <wp:anchor distT="0" distB="0" distL="114300" distR="114300" simplePos="0" relativeHeight="251673600" behindDoc="0" locked="0" layoutInCell="1" allowOverlap="1" wp14:anchorId="3C7417EC" wp14:editId="4CC67F3E">
-                <wp:simplePos x="0" y="0"/>
-                <wp:positionH relativeFrom="column">
-                  <wp:posOffset>0</wp:posOffset>
-                </wp:positionH>
-                <wp:positionV relativeFrom="paragraph">
-                  <wp:posOffset>353695</wp:posOffset>
-                </wp:positionV>
-                <wp:extent cx="2095500" cy="251460"/>
-                <wp:effectExtent l="0" t="0" r="19050" b="15240"/>
-                <wp:wrapNone/>
-                <wp:docPr id="11" name="Rounded Rectangle 11"/>
-                <wp:cNvGraphicFramePr/>
-                <a:graphic xmlns:a="http://schemas.openxmlformats.org/drawingml/2006/main">
-                  <a:graphicData uri="http://schemas.microsoft.com/office/word/2010/wordprocessingShape">
-                    <wps:wsp>
-                      <wps:cNvSpPr/>
-                      <wps:spPr>
-                        <a:xfrm>
-                          <a:off x="0" y="0"/>
-                          <a:ext cx="2095500" cy="251460"/>
-                        </a:xfrm>
-                        <a:prstGeom prst="roundRect">
-                          <a:avLst/>
-                        </a:prstGeom>
-                        <a:noFill/>
-                        <a:ln>
-                          <a:solidFill>
-                            <a:srgbClr val="00B050"/>
-                          </a:solidFill>
-                        </a:ln>
-                      </wps:spPr>
-                      <wps:style>
-                        <a:lnRef idx="2">
-                          <a:schemeClr val="accent1">
-                            <a:shade val="50000"/>
-                          </a:schemeClr>
-                        </a:lnRef>
-                        <a:fillRef idx="1">
-                          <a:schemeClr val="accent1"/>
-                        </a:fillRef>
-                        <a:effectRef idx="0">
-                          <a:schemeClr val="accent1"/>
-                        </a:effectRef>
-                        <a:fontRef idx="minor">
-                          <a:schemeClr val="lt1"/>
-                        </a:fontRef>
-                      </wps:style>
-                      <wps:bodyPr rot="0" spcFirstLastPara="0" vertOverflow="overflow" horzOverflow="overflow" vert="horz" wrap="square" lIns="91440" tIns="45720" rIns="91440" bIns="45720" numCol="1" spcCol="0" rtlCol="0" fromWordArt="0" anchor="ctr" anchorCtr="0" forceAA="0" compatLnSpc="1">
-                        <a:prstTxWarp prst="textNoShape">
-                          <a:avLst/>
-                        </a:prstTxWarp>
-                        <a:noAutofit/>
-                      </wps:bodyPr>
-                    </wps:wsp>
-                  </a:graphicData>
-                </a:graphic>
-                <wp14:sizeRelH relativeFrom="margin">
-                  <wp14:pctWidth>0</wp14:pctWidth>
-                </wp14:sizeRelH>
-                <wp14:sizeRelV relativeFrom="margin">
-                  <wp14:pctHeight>0</wp14:pctHeight>
-                </wp14:sizeRelV>
-              </wp:anchor>
-            </w:drawing>
-          </mc:Choice>
-          <mc:Fallback>
-            <w:pict>
-              <v:roundrect w14:anchorId="148A5729" id="Rounded Rectangle 11" o:spid="_x0000_s1026" style="position:absolute;margin-left:0;margin-top:27.85pt;width:165pt;height:19.8pt;z-index:251673600;visibility:visible;mso-wrap-style:square;mso-width-percent:0;mso-height-percent:0;mso-wrap-distance-left:9pt;mso-wrap-distance-top:0;mso-wrap-distance-right:9pt;mso-wrap-distance-bottom:0;mso-position-horizontal:absolute;mso-position-horizontal-relative:text;mso-position-vertical:absolute;mso-position-vertical-relative:text;mso-width-percent:0;mso-height-percent:0;mso-width-relative:margin;mso-height-relative:margin;v-text-anchor:middle" arcsize="10923f" o:gfxdata="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" filled="f" strokecolor="#00b050" strokeweight="1pt">
-                <v:stroke joinstyle="miter"/>
-              </v:roundrect>
-            </w:pict>
-          </mc:Fallback>
-        </mc:AlternateContent>
-      </w:r>
-      <w:r>
-        <w:rPr>
-          <w:rFonts w:ascii="Bosch Office Sans" w:hAnsi="Bosch Office Sans"/>
+          <w:sz w:val="28"/>
+        </w:rPr>
+        <w:t>Blue Box</w:t>
+      </w:r>
+      <w:proofErr w:type="gramStart"/>
+      <w:r>
+        <w:rPr>
           <w:b/>
-          <w:sz w:val="24"/>
-          <w:szCs w:val="24"/>
-        </w:rPr>
-        <w:t>Red Box</w:t>
-      </w:r>
-      <w:r>
-        <w:rPr>
-          <w:rFonts w:ascii="Bosch Office Sans" w:hAnsi="Bosch Office Sans"/>
-          <w:sz w:val="24"/>
-          <w:szCs w:val="24"/>
-        </w:rPr>
-        <w:t>: Wrong Step</w:t>
-      </w:r>
-      <w:r>
-        <w:rPr>
-          <w:rFonts w:ascii="Bosch Office Sans" w:hAnsi="Bosch Office Sans"/>
-          <w:sz w:val="24"/>
-          <w:szCs w:val="24"/>
+          <w:sz w:val="28"/>
+        </w:rPr>
+        <w:t>:</w:t>
+      </w:r>
+      <w:proofErr w:type="gramEnd"/>
+      <w:r>
+        <w:rPr>
+          <w:b/>
+          <w:sz w:val="28"/>
         </w:rPr>
         <w:br/>
       </w:r>
       <w:r>
         <w:rPr>
-          <w:rFonts w:ascii="Bosch Office Sans" w:hAnsi="Bosch Office Sans"/>
-          <w:sz w:val="24"/>
-          <w:szCs w:val="24"/>
+          <w:sz w:val="24"/>
+        </w:rPr>
+        <w:t>A line which is enclosed by blue box signifies that the status of line is undetermined and it can be both correct</w:t>
+      </w:r>
+      <w:r>
+        <w:rPr>
+          <w:sz w:val="24"/>
         </w:rPr>
         <w:br/>
-      </w:r>
-      <w:r>
-        <w:rPr>
-          <w:rFonts w:ascii="Bosch Office Sans" w:hAnsi="Bosch Office Sans"/>
-          <w:b/>
-          <w:sz w:val="24"/>
-          <w:szCs w:val="24"/>
-        </w:rPr>
-        <w:t>Green Box</w:t>
-      </w:r>
-      <w:r>
-        <w:rPr>
-          <w:rFonts w:ascii="Bosch Office Sans" w:hAnsi="Bosch Office Sans"/>
-          <w:sz w:val="24"/>
-          <w:szCs w:val="24"/>
-        </w:rPr>
-        <w:t>: Correct Step</w:t>
-      </w:r>
+        <w:t>or wrong.</w:t>
+      </w:r>
+    </w:p>
+    <w:p>
+      <w:pPr>
+        <w:rPr>
+          <w:rFonts w:ascii="Bosch Office Sans" w:hAnsi="Bosch Office Sans"/>
+          <w:sz w:val="24"/>
+          <w:szCs w:val="24"/>
+        </w:rPr>
+      </w:pPr>
       <w:r>
         <w:rPr>
           <w:rFonts w:ascii="Bosch Office Sans" w:hAnsi="Bosch Office Sans"/>
@@ -1395,55 +1634,8 @@
         </w:rPr>
         <w:br/>
       </w:r>
-      <w:r>
-        <w:rPr>
-          <w:rFonts w:ascii="Bosch Office Sans" w:hAnsi="Bosch Office Sans"/>
-          <w:sz w:val="24"/>
-          <w:szCs w:val="24"/>
-        </w:rPr>
-        <w:br/>
-      </w:r>
-      <w:r>
-        <w:rPr>
-          <w:rFonts w:ascii="Bosch Office Sans" w:hAnsi="Bosch Office Sans"/>
-          <w:b/>
-          <w:sz w:val="24"/>
-          <w:szCs w:val="24"/>
-        </w:rPr>
-        <w:t>Blue Box</w:t>
-      </w:r>
-      <w:r>
-        <w:rPr>
-          <w:rFonts w:ascii="Bosch Office Sans" w:hAnsi="Bosch Office Sans"/>
-          <w:sz w:val="24"/>
-          <w:szCs w:val="24"/>
-        </w:rPr>
-        <w:t>: Undetermined Step</w:t>
-      </w:r>
-      <w:r>
-        <w:rPr>
-          <w:rFonts w:ascii="Bosch Office Sans" w:hAnsi="Bosch Office Sans"/>
-          <w:sz w:val="24"/>
-          <w:szCs w:val="24"/>
-        </w:rPr>
-        <w:br/>
-      </w:r>
-      <w:r>
-        <w:rPr>
-          <w:rFonts w:ascii="Bosch Office Sans" w:hAnsi="Bosch Office Sans"/>
-          <w:sz w:val="24"/>
-          <w:szCs w:val="24"/>
-        </w:rPr>
-        <w:br/>
-      </w:r>
-      <w:r>
-        <w:rPr>
-          <w:rFonts w:ascii="Bosch Office Sans" w:hAnsi="Bosch Office Sans"/>
-          <w:sz w:val="24"/>
-          <w:szCs w:val="24"/>
-        </w:rPr>
-        <w:br/>
-      </w:r>
+      <w:bookmarkStart w:id="0" w:name="_GoBack"/>
+      <w:bookmarkEnd w:id="0"/>
     </w:p>
     <w:p>
       <w:pPr>
@@ -1459,7 +1651,6 @@
           <w:sz w:val="56"/>
           <w:szCs w:val="56"/>
         </w:rPr>
-        <w:lastRenderedPageBreak/>
         <w:t>Best Practices</w:t>
       </w:r>
       <w:r>
@@ -1606,8 +1797,6 @@
         </w:rPr>
         <w:br/>
       </w:r>
-      <w:bookmarkStart w:id="0" w:name="_GoBack"/>
-      <w:bookmarkEnd w:id="0"/>
     </w:p>
     <w:sectPr>
       <w:pgSz w:w="12240" w:h="16340"/>
@@ -1622,6 +1811,95 @@
 <file path=word/numbering.xml><?xml version="1.0" encoding="utf-8"?>
 <w:numbering xmlns:wpc="http://schemas.microsoft.com/office/word/2010/wordprocessingCanvas" xmlns:cx="http://schemas.microsoft.com/office/drawing/2014/chartex" xmlns:cx1="http://schemas.microsoft.com/office/drawing/2015/9/8/chartex" xmlns:mc="http://schemas.openxmlformats.org/markup-compatibility/2006" xmlns:o="urn:schemas-microsoft-com:office:office" xmlns:r="http://schemas.openxmlformats.org/officeDocument/2006/relationships" xmlns:m="http://schemas.openxmlformats.org/officeDocument/2006/math" xmlns:v="urn:schemas-microsoft-com:vml" xmlns:wp14="http://schemas.microsoft.com/office/word/2010/wordprocessingDrawing" xmlns:wp="http://schemas.openxmlformats.org/drawingml/2006/wordprocessingDrawing" xmlns:w10="urn:schemas-microsoft-com:office:word" xmlns:w="http://schemas.openxmlformats.org/wordprocessingml/2006/main" xmlns:w14="http://schemas.microsoft.com/office/word/2010/wordml" xmlns:w15="http://schemas.microsoft.com/office/word/2012/wordml" xmlns:w16se="http://schemas.microsoft.com/office/word/2015/wordml/symex" xmlns:wpg="http://schemas.microsoft.com/office/word/2010/wordprocessingGroup" xmlns:wpi="http://schemas.microsoft.com/office/word/2010/wordprocessingInk" xmlns:wne="http://schemas.microsoft.com/office/word/2006/wordml" xmlns:wps="http://schemas.microsoft.com/office/word/2010/wordprocessingShape" mc:Ignorable="w14 w15 w16se wp14">
   <w:abstractNum w:abstractNumId="0" w15:restartNumberingAfterBreak="0">
+    <w:nsid w:val="300B4139"/>
+    <w:multiLevelType w:val="hybridMultilevel"/>
+    <w:tmpl w:val="E67A8B58"/>
+    <w:lvl w:ilvl="0" w:tplc="5DF03A96">
+      <w:start w:val="1"/>
+      <w:numFmt w:val="decimal"/>
+      <w:lvlText w:val="%1."/>
+      <w:lvlJc w:val="left"/>
+      <w:pPr>
+        <w:ind w:left="1080" w:hanging="720"/>
+      </w:pPr>
+      <w:rPr>
+        <w:rFonts w:hint="default"/>
+      </w:rPr>
+    </w:lvl>
+    <w:lvl w:ilvl="1" w:tplc="04090019" w:tentative="1">
+      <w:start w:val="1"/>
+      <w:numFmt w:val="lowerLetter"/>
+      <w:lvlText w:val="%2."/>
+      <w:lvlJc w:val="left"/>
+      <w:pPr>
+        <w:ind w:left="1440" w:hanging="360"/>
+      </w:pPr>
+    </w:lvl>
+    <w:lvl w:ilvl="2" w:tplc="0409001B" w:tentative="1">
+      <w:start w:val="1"/>
+      <w:numFmt w:val="lowerRoman"/>
+      <w:lvlText w:val="%3."/>
+      <w:lvlJc w:val="right"/>
+      <w:pPr>
+        <w:ind w:left="2160" w:hanging="180"/>
+      </w:pPr>
+    </w:lvl>
+    <w:lvl w:ilvl="3" w:tplc="0409000F" w:tentative="1">
+      <w:start w:val="1"/>
+      <w:numFmt w:val="decimal"/>
+      <w:lvlText w:val="%4."/>
+      <w:lvlJc w:val="left"/>
+      <w:pPr>
+        <w:ind w:left="2880" w:hanging="360"/>
+      </w:pPr>
+    </w:lvl>
+    <w:lvl w:ilvl="4" w:tplc="04090019" w:tentative="1">
+      <w:start w:val="1"/>
+      <w:numFmt w:val="lowerLetter"/>
+      <w:lvlText w:val="%5."/>
+      <w:lvlJc w:val="left"/>
+      <w:pPr>
+        <w:ind w:left="3600" w:hanging="360"/>
+      </w:pPr>
+    </w:lvl>
+    <w:lvl w:ilvl="5" w:tplc="0409001B" w:tentative="1">
+      <w:start w:val="1"/>
+      <w:numFmt w:val="lowerRoman"/>
+      <w:lvlText w:val="%6."/>
+      <w:lvlJc w:val="right"/>
+      <w:pPr>
+        <w:ind w:left="4320" w:hanging="180"/>
+      </w:pPr>
+    </w:lvl>
+    <w:lvl w:ilvl="6" w:tplc="0409000F" w:tentative="1">
+      <w:start w:val="1"/>
+      <w:numFmt w:val="decimal"/>
+      <w:lvlText w:val="%7."/>
+      <w:lvlJc w:val="left"/>
+      <w:pPr>
+        <w:ind w:left="5040" w:hanging="360"/>
+      </w:pPr>
+    </w:lvl>
+    <w:lvl w:ilvl="7" w:tplc="04090019" w:tentative="1">
+      <w:start w:val="1"/>
+      <w:numFmt w:val="lowerLetter"/>
+      <w:lvlText w:val="%8."/>
+      <w:lvlJc w:val="left"/>
+      <w:pPr>
+        <w:ind w:left="5760" w:hanging="360"/>
+      </w:pPr>
+    </w:lvl>
+    <w:lvl w:ilvl="8" w:tplc="0409001B" w:tentative="1">
+      <w:start w:val="1"/>
+      <w:numFmt w:val="lowerRoman"/>
+      <w:lvlText w:val="%9."/>
+      <w:lvlJc w:val="right"/>
+      <w:pPr>
+        <w:ind w:left="6480" w:hanging="180"/>
+      </w:pPr>
+    </w:lvl>
+  </w:abstractNum>
+  <w:abstractNum w:abstractNumId="1" w15:restartNumberingAfterBreak="0">
     <w:nsid w:val="4E863EAF"/>
     <w:multiLevelType w:val="hybridMultilevel"/>
     <w:tmpl w:val="7D8E1038"/>
@@ -1710,7 +1988,7 @@
       </w:pPr>
     </w:lvl>
   </w:abstractNum>
-  <w:abstractNum w:abstractNumId="1" w15:restartNumberingAfterBreak="0">
+  <w:abstractNum w:abstractNumId="2" w15:restartNumberingAfterBreak="0">
     <w:nsid w:val="53911AE8"/>
     <w:multiLevelType w:val="hybridMultilevel"/>
     <w:tmpl w:val="831A1740"/>
@@ -1799,10 +2077,105 @@
       </w:pPr>
     </w:lvl>
   </w:abstractNum>
+  <w:abstractNum w:abstractNumId="3" w15:restartNumberingAfterBreak="0">
+    <w:nsid w:val="69F51B98"/>
+    <w:multiLevelType w:val="hybridMultilevel"/>
+    <w:tmpl w:val="5F76C7D4"/>
+    <w:lvl w:ilvl="0" w:tplc="D0B8D2E0">
+      <w:start w:val="1"/>
+      <w:numFmt w:val="decimal"/>
+      <w:lvlText w:val="%1."/>
+      <w:lvlJc w:val="left"/>
+      <w:pPr>
+        <w:ind w:left="1080" w:hanging="720"/>
+      </w:pPr>
+      <w:rPr>
+        <w:rFonts w:hint="default"/>
+      </w:rPr>
+    </w:lvl>
+    <w:lvl w:ilvl="1" w:tplc="04090019" w:tentative="1">
+      <w:start w:val="1"/>
+      <w:numFmt w:val="lowerLetter"/>
+      <w:lvlText w:val="%2."/>
+      <w:lvlJc w:val="left"/>
+      <w:pPr>
+        <w:ind w:left="1440" w:hanging="360"/>
+      </w:pPr>
+    </w:lvl>
+    <w:lvl w:ilvl="2" w:tplc="0409001B" w:tentative="1">
+      <w:start w:val="1"/>
+      <w:numFmt w:val="lowerRoman"/>
+      <w:lvlText w:val="%3."/>
+      <w:lvlJc w:val="right"/>
+      <w:pPr>
+        <w:ind w:left="2160" w:hanging="180"/>
+      </w:pPr>
+    </w:lvl>
+    <w:lvl w:ilvl="3" w:tplc="0409000F" w:tentative="1">
+      <w:start w:val="1"/>
+      <w:numFmt w:val="decimal"/>
+      <w:lvlText w:val="%4."/>
+      <w:lvlJc w:val="left"/>
+      <w:pPr>
+        <w:ind w:left="2880" w:hanging="360"/>
+      </w:pPr>
+    </w:lvl>
+    <w:lvl w:ilvl="4" w:tplc="04090019" w:tentative="1">
+      <w:start w:val="1"/>
+      <w:numFmt w:val="lowerLetter"/>
+      <w:lvlText w:val="%5."/>
+      <w:lvlJc w:val="left"/>
+      <w:pPr>
+        <w:ind w:left="3600" w:hanging="360"/>
+      </w:pPr>
+    </w:lvl>
+    <w:lvl w:ilvl="5" w:tplc="0409001B" w:tentative="1">
+      <w:start w:val="1"/>
+      <w:numFmt w:val="lowerRoman"/>
+      <w:lvlText w:val="%6."/>
+      <w:lvlJc w:val="right"/>
+      <w:pPr>
+        <w:ind w:left="4320" w:hanging="180"/>
+      </w:pPr>
+    </w:lvl>
+    <w:lvl w:ilvl="6" w:tplc="0409000F" w:tentative="1">
+      <w:start w:val="1"/>
+      <w:numFmt w:val="decimal"/>
+      <w:lvlText w:val="%7."/>
+      <w:lvlJc w:val="left"/>
+      <w:pPr>
+        <w:ind w:left="5040" w:hanging="360"/>
+      </w:pPr>
+    </w:lvl>
+    <w:lvl w:ilvl="7" w:tplc="04090019" w:tentative="1">
+      <w:start w:val="1"/>
+      <w:numFmt w:val="lowerLetter"/>
+      <w:lvlText w:val="%8."/>
+      <w:lvlJc w:val="left"/>
+      <w:pPr>
+        <w:ind w:left="5760" w:hanging="360"/>
+      </w:pPr>
+    </w:lvl>
+    <w:lvl w:ilvl="8" w:tplc="0409001B" w:tentative="1">
+      <w:start w:val="1"/>
+      <w:numFmt w:val="lowerRoman"/>
+      <w:lvlText w:val="%9."/>
+      <w:lvlJc w:val="right"/>
+      <w:pPr>
+        <w:ind w:left="6480" w:hanging="180"/>
+      </w:pPr>
+    </w:lvl>
+  </w:abstractNum>
   <w:num w:numId="1">
+    <w:abstractNumId w:val="2"/>
+  </w:num>
+  <w:num w:numId="2">
     <w:abstractNumId w:val="1"/>
   </w:num>
-  <w:num w:numId="2">
+  <w:num w:numId="3">
+    <w:abstractNumId w:val="3"/>
+  </w:num>
+  <w:num w:numId="4">
     <w:abstractNumId w:val="0"/>
   </w:num>
 </w:numbering>
@@ -2268,6 +2641,40 @@
       <w:contextualSpacing/>
     </w:pPr>
   </w:style>
+  <w:style w:type="paragraph" w:styleId="Title">
+    <w:name w:val="Title"/>
+    <w:basedOn w:val="Normal"/>
+    <w:next w:val="Normal"/>
+    <w:link w:val="TitleChar"/>
+    <w:uiPriority w:val="10"/>
+    <w:qFormat/>
+    <w:rsid w:val="00FE2C2F"/>
+    <w:pPr>
+      <w:spacing w:after="0" w:line="240" w:lineRule="auto"/>
+      <w:contextualSpacing/>
+    </w:pPr>
+    <w:rPr>
+      <w:rFonts w:asciiTheme="majorHAnsi" w:eastAsiaTheme="majorEastAsia" w:hAnsiTheme="majorHAnsi" w:cstheme="majorBidi"/>
+      <w:spacing w:val="-10"/>
+      <w:kern w:val="28"/>
+      <w:sz w:val="56"/>
+      <w:szCs w:val="56"/>
+    </w:rPr>
+  </w:style>
+  <w:style w:type="character" w:customStyle="1" w:styleId="TitleChar">
+    <w:name w:val="Title Char"/>
+    <w:basedOn w:val="DefaultParagraphFont"/>
+    <w:link w:val="Title"/>
+    <w:uiPriority w:val="10"/>
+    <w:rsid w:val="00FE2C2F"/>
+    <w:rPr>
+      <w:rFonts w:asciiTheme="majorHAnsi" w:eastAsiaTheme="majorEastAsia" w:hAnsiTheme="majorHAnsi" w:cstheme="majorBidi"/>
+      <w:spacing w:val="-10"/>
+      <w:kern w:val="28"/>
+      <w:sz w:val="56"/>
+      <w:szCs w:val="56"/>
+    </w:rPr>
+  </w:style>
 </w:styles>
 </file>
 

</xml_diff>